<commit_message>
Ajout du contexte et du squelette de la documentation
</commit_message>
<xml_diff>
--- a/Documents/Documentation.docx
+++ b/Documents/Documentation.docx
@@ -21,7 +21,7 @@
               <v:group id="_x0000_s1026" style="position:absolute;margin-left:0;margin-top:0;width:564.5pt;height:798.85pt;z-index:251660288;mso-width-percent:950;mso-height-percent:950;mso-position-horizontal:center;mso-position-horizontal-relative:page;mso-position-vertical:center;mso-position-vertical-relative:page;mso-width-percent:950;mso-height-percent:950" coordorigin="316,406" coordsize="11608,15028" o:allowincell="f">
                 <v:group id="_x0000_s1027" style="position:absolute;left:316;top:406;width:11608;height:15028;mso-width-percent:950;mso-height-percent:950;mso-position-horizontal:center;mso-position-horizontal-relative:page;mso-position-vertical:center;mso-position-vertical-relative:page;mso-width-percent:950;mso-height-percent:950" coordorigin="321,406" coordsize="11600,15025" o:allowincell="f">
                   <v:rect id="_x0000_s1028" style="position:absolute;left:339;top:406;width:11582;height:15025;mso-width-relative:margin;v-text-anchor:middle" fillcolor="#8c8c8c [1772]" strokecolor="white [3212]" strokeweight="1pt">
-                    <v:fill r:id="rId7" o:title="Zig zag" color2="#bfbfbf [2412]" type="pattern"/>
+                    <v:fill r:id="rId8" o:title="Zig zag" color2="#bfbfbf [2412]" type="pattern"/>
                     <v:shadow color="#d8d8d8 [2732]" offset="3pt,3pt" offset2="2pt,2pt"/>
                   </v:rect>
                   <v:rect id="_x0000_s1029" style="position:absolute;left:3446;top:406;width:8475;height:15025;mso-width-relative:margin" fillcolor="#737373 [1789]" strokecolor="white [3212]" strokeweight="1pt">
@@ -333,9 +333,21 @@
     <w:p>
       <w:pPr>
         <w:spacing w:after="0" w:line="240" w:lineRule="auto"/>
-      </w:pPr>
-      <w:r>
-        <w:rPr>
+        <w:rPr>
+          <w:rFonts w:asciiTheme="majorHAnsi" w:hAnsiTheme="majorHAnsi"/>
+          <w:b/>
+          <w:color w:val="FF0000"/>
+          <w:sz w:val="40"/>
+          <w:szCs w:val="40"/>
+        </w:rPr>
+      </w:pPr>
+      <w:r>
+        <w:rPr>
+          <w:rFonts w:asciiTheme="majorHAnsi" w:hAnsiTheme="majorHAnsi"/>
+          <w:b/>
+          <w:color w:val="FF0000"/>
+          <w:sz w:val="40"/>
+          <w:szCs w:val="40"/>
           <w:u w:val="single"/>
         </w:rPr>
         <w:lastRenderedPageBreak/>
@@ -419,8 +431,752 @@
           </w:p>
         </w:tc>
       </w:tr>
+      <w:tr>
+        <w:tc>
+          <w:tcPr>
+            <w:tcW w:w="3070" w:type="dxa"/>
+          </w:tcPr>
+          <w:p>
+            <w:r>
+              <w:t>15 Mars 2018</w:t>
+            </w:r>
+          </w:p>
+        </w:tc>
+        <w:tc>
+          <w:tcPr>
+            <w:tcW w:w="3071" w:type="dxa"/>
+          </w:tcPr>
+          <w:p>
+            <w:r>
+              <w:t>0.2</w:t>
+            </w:r>
+          </w:p>
+        </w:tc>
+        <w:tc>
+          <w:tcPr>
+            <w:tcW w:w="3071" w:type="dxa"/>
+          </w:tcPr>
+          <w:p>
+            <w:r>
+              <w:t>Ajout du contexte et du squelette du document</w:t>
+            </w:r>
+          </w:p>
+        </w:tc>
+      </w:tr>
     </w:tbl>
     <w:p/>
+    <w:p>
+      <w:r>
+        <w:br w:type="page"/>
+      </w:r>
+    </w:p>
+    <w:p>
+      <w:pPr>
+        <w:rPr>
+          <w:rFonts w:asciiTheme="majorHAnsi" w:hAnsiTheme="majorHAnsi"/>
+        </w:rPr>
+      </w:pPr>
+      <w:r>
+        <w:rPr>
+          <w:rFonts w:asciiTheme="majorHAnsi" w:hAnsiTheme="majorHAnsi"/>
+          <w:b/>
+          <w:color w:val="FF0000"/>
+          <w:sz w:val="40"/>
+          <w:szCs w:val="40"/>
+          <w:u w:val="single"/>
+        </w:rPr>
+        <w:lastRenderedPageBreak/>
+        <w:t>Sommaire</w:t>
+      </w:r>
+      <w:r>
+        <w:rPr>
+          <w:rFonts w:asciiTheme="majorHAnsi" w:hAnsiTheme="majorHAnsi"/>
+          <w:b/>
+          <w:color w:val="FF0000"/>
+          <w:sz w:val="40"/>
+          <w:szCs w:val="40"/>
+          <w:u w:val="single"/>
+        </w:rPr>
+        <w:t> :</w:t>
+      </w:r>
+    </w:p>
+    <w:tbl>
+      <w:tblPr>
+        <w:tblStyle w:val="Grilledutableau"/>
+        <w:tblW w:w="4959" w:type="pct"/>
+        <w:tblBorders>
+          <w:top w:val="none" w:sz="0" w:space="0" w:color="auto"/>
+          <w:left w:val="none" w:sz="0" w:space="0" w:color="auto"/>
+          <w:bottom w:val="none" w:sz="0" w:space="0" w:color="auto"/>
+          <w:right w:val="none" w:sz="0" w:space="0" w:color="auto"/>
+          <w:insideH w:val="none" w:sz="0" w:space="0" w:color="auto"/>
+          <w:insideV w:val="none" w:sz="0" w:space="0" w:color="auto"/>
+        </w:tblBorders>
+        <w:tblLook w:val="04A0"/>
+      </w:tblPr>
+      <w:tblGrid>
+        <w:gridCol w:w="3771"/>
+        <w:gridCol w:w="5069"/>
+        <w:gridCol w:w="372"/>
+      </w:tblGrid>
+      <w:tr>
+        <w:trPr>
+          <w:trHeight w:val="269"/>
+        </w:trPr>
+        <w:tc>
+          <w:tcPr>
+            <w:tcW w:w="2059" w:type="pct"/>
+          </w:tcPr>
+          <w:p>
+            <w:pPr>
+              <w:rPr>
+                <w:rFonts w:ascii="Arial" w:hAnsi="Arial" w:cs="Arial"/>
+                <w:sz w:val="28"/>
+                <w:szCs w:val="28"/>
+              </w:rPr>
+            </w:pPr>
+            <w:r>
+              <w:rPr>
+                <w:rFonts w:ascii="Arial" w:hAnsi="Arial" w:cs="Arial"/>
+                <w:sz w:val="28"/>
+                <w:szCs w:val="28"/>
+              </w:rPr>
+              <w:t>Contexte</w:t>
+            </w:r>
+          </w:p>
+        </w:tc>
+        <w:tc>
+          <w:tcPr>
+            <w:tcW w:w="2763" w:type="pct"/>
+          </w:tcPr>
+          <w:p/>
+        </w:tc>
+        <w:tc>
+          <w:tcPr>
+            <w:tcW w:w="178" w:type="pct"/>
+          </w:tcPr>
+          <w:p>
+            <w:pPr>
+              <w:jc w:val="right"/>
+              <w:rPr>
+                <w:rFonts w:ascii="Arial" w:hAnsi="Arial" w:cs="Arial"/>
+                <w:sz w:val="28"/>
+                <w:szCs w:val="28"/>
+              </w:rPr>
+            </w:pPr>
+            <w:r>
+              <w:rPr>
+                <w:rFonts w:ascii="Arial" w:hAnsi="Arial" w:cs="Arial"/>
+                <w:sz w:val="28"/>
+                <w:szCs w:val="28"/>
+              </w:rPr>
+              <w:t>4</w:t>
+            </w:r>
+          </w:p>
+        </w:tc>
+      </w:tr>
+      <w:tr>
+        <w:trPr>
+          <w:trHeight w:val="269"/>
+        </w:trPr>
+        <w:tc>
+          <w:tcPr>
+            <w:tcW w:w="2059" w:type="pct"/>
+          </w:tcPr>
+          <w:p>
+            <w:pPr>
+              <w:rPr>
+                <w:rFonts w:ascii="Arial" w:hAnsi="Arial" w:cs="Arial"/>
+                <w:sz w:val="28"/>
+                <w:szCs w:val="28"/>
+              </w:rPr>
+            </w:pPr>
+            <w:r>
+              <w:rPr>
+                <w:rFonts w:ascii="Arial" w:hAnsi="Arial" w:cs="Arial"/>
+                <w:sz w:val="28"/>
+                <w:szCs w:val="28"/>
+              </w:rPr>
+              <w:t>Architecture de l’application</w:t>
+            </w:r>
+          </w:p>
+        </w:tc>
+        <w:tc>
+          <w:tcPr>
+            <w:tcW w:w="2763" w:type="pct"/>
+          </w:tcPr>
+          <w:p/>
+        </w:tc>
+        <w:tc>
+          <w:tcPr>
+            <w:tcW w:w="178" w:type="pct"/>
+          </w:tcPr>
+          <w:p>
+            <w:pPr>
+              <w:jc w:val="right"/>
+              <w:rPr>
+                <w:rFonts w:ascii="Arial" w:hAnsi="Arial" w:cs="Arial"/>
+                <w:sz w:val="28"/>
+                <w:szCs w:val="28"/>
+              </w:rPr>
+            </w:pPr>
+          </w:p>
+        </w:tc>
+      </w:tr>
+      <w:tr>
+        <w:trPr>
+          <w:trHeight w:val="269"/>
+        </w:trPr>
+        <w:tc>
+          <w:tcPr>
+            <w:tcW w:w="2059" w:type="pct"/>
+          </w:tcPr>
+          <w:p>
+            <w:pPr>
+              <w:rPr>
+                <w:rFonts w:ascii="Arial" w:hAnsi="Arial" w:cs="Arial"/>
+                <w:sz w:val="28"/>
+                <w:szCs w:val="28"/>
+              </w:rPr>
+            </w:pPr>
+            <w:r>
+              <w:rPr>
+                <w:rFonts w:ascii="Arial" w:hAnsi="Arial" w:cs="Arial"/>
+                <w:sz w:val="28"/>
+                <w:szCs w:val="28"/>
+              </w:rPr>
+              <w:t>Contrôles utilisés</w:t>
+            </w:r>
+          </w:p>
+        </w:tc>
+        <w:tc>
+          <w:tcPr>
+            <w:tcW w:w="2763" w:type="pct"/>
+          </w:tcPr>
+          <w:p/>
+        </w:tc>
+        <w:tc>
+          <w:tcPr>
+            <w:tcW w:w="178" w:type="pct"/>
+          </w:tcPr>
+          <w:p>
+            <w:pPr>
+              <w:jc w:val="right"/>
+              <w:rPr>
+                <w:rFonts w:ascii="Arial" w:hAnsi="Arial" w:cs="Arial"/>
+                <w:sz w:val="28"/>
+                <w:szCs w:val="28"/>
+              </w:rPr>
+            </w:pPr>
+          </w:p>
+        </w:tc>
+      </w:tr>
+      <w:tr>
+        <w:trPr>
+          <w:trHeight w:val="269"/>
+        </w:trPr>
+        <w:tc>
+          <w:tcPr>
+            <w:tcW w:w="2059" w:type="pct"/>
+          </w:tcPr>
+          <w:p>
+            <w:pPr>
+              <w:rPr>
+                <w:rFonts w:ascii="Arial" w:hAnsi="Arial" w:cs="Arial"/>
+                <w:sz w:val="28"/>
+                <w:szCs w:val="28"/>
+              </w:rPr>
+            </w:pPr>
+            <w:r>
+              <w:rPr>
+                <w:rFonts w:ascii="Arial" w:hAnsi="Arial" w:cs="Arial"/>
+                <w:sz w:val="28"/>
+                <w:szCs w:val="28"/>
+              </w:rPr>
+              <w:t>Présentation des spécificités</w:t>
+            </w:r>
+          </w:p>
+        </w:tc>
+        <w:tc>
+          <w:tcPr>
+            <w:tcW w:w="2763" w:type="pct"/>
+          </w:tcPr>
+          <w:p/>
+        </w:tc>
+        <w:tc>
+          <w:tcPr>
+            <w:tcW w:w="178" w:type="pct"/>
+          </w:tcPr>
+          <w:p>
+            <w:pPr>
+              <w:jc w:val="right"/>
+              <w:rPr>
+                <w:rFonts w:ascii="Arial" w:hAnsi="Arial" w:cs="Arial"/>
+                <w:sz w:val="28"/>
+                <w:szCs w:val="28"/>
+              </w:rPr>
+            </w:pPr>
+          </w:p>
+        </w:tc>
+      </w:tr>
+      <w:tr>
+        <w:trPr>
+          <w:trHeight w:val="269"/>
+        </w:trPr>
+        <w:tc>
+          <w:tcPr>
+            <w:tcW w:w="2059" w:type="pct"/>
+          </w:tcPr>
+          <w:p>
+            <w:pPr>
+              <w:rPr>
+                <w:rFonts w:ascii="Arial" w:hAnsi="Arial" w:cs="Arial"/>
+                <w:sz w:val="28"/>
+                <w:szCs w:val="28"/>
+              </w:rPr>
+            </w:pPr>
+            <w:r>
+              <w:rPr>
+                <w:rFonts w:ascii="Arial" w:hAnsi="Arial" w:cs="Arial"/>
+                <w:sz w:val="28"/>
+                <w:szCs w:val="28"/>
+              </w:rPr>
+              <w:t>Screenshots</w:t>
+            </w:r>
+          </w:p>
+        </w:tc>
+        <w:tc>
+          <w:tcPr>
+            <w:tcW w:w="2763" w:type="pct"/>
+          </w:tcPr>
+          <w:p/>
+        </w:tc>
+        <w:tc>
+          <w:tcPr>
+            <w:tcW w:w="178" w:type="pct"/>
+          </w:tcPr>
+          <w:p>
+            <w:pPr>
+              <w:jc w:val="right"/>
+              <w:rPr>
+                <w:rFonts w:ascii="Arial" w:hAnsi="Arial" w:cs="Arial"/>
+                <w:sz w:val="28"/>
+                <w:szCs w:val="28"/>
+              </w:rPr>
+            </w:pPr>
+          </w:p>
+        </w:tc>
+      </w:tr>
+    </w:tbl>
+    <w:p/>
+    <w:p>
+      <w:r>
+        <w:br w:type="page"/>
+      </w:r>
+    </w:p>
+    <w:p>
+      <w:pPr>
+        <w:rPr>
+          <w:rFonts w:asciiTheme="majorHAnsi" w:hAnsiTheme="majorHAnsi"/>
+          <w:color w:val="FF0000"/>
+        </w:rPr>
+      </w:pPr>
+      <w:r>
+        <w:rPr>
+          <w:rFonts w:asciiTheme="majorHAnsi" w:hAnsiTheme="majorHAnsi"/>
+          <w:b/>
+          <w:color w:val="FF0000"/>
+          <w:sz w:val="40"/>
+          <w:szCs w:val="40"/>
+          <w:u w:val="single"/>
+        </w:rPr>
+        <w:lastRenderedPageBreak/>
+        <w:t>Contexte :</w:t>
+      </w:r>
+    </w:p>
+    <w:p>
+      <w:pPr>
+        <w:rPr>
+          <w:rFonts w:ascii="Arial" w:hAnsi="Arial" w:cs="Arial"/>
+          <w:sz w:val="28"/>
+          <w:szCs w:val="28"/>
+        </w:rPr>
+      </w:pPr>
+      <w:r>
+        <w:rPr>
+          <w:rFonts w:ascii="Arial" w:hAnsi="Arial" w:cs="Arial"/>
+          <w:sz w:val="28"/>
+          <w:szCs w:val="28"/>
+        </w:rPr>
+        <w:tab/>
+      </w:r>
+      <w:r>
+        <w:rPr>
+          <w:rFonts w:ascii="Arial" w:hAnsi="Arial" w:cs="Arial"/>
+          <w:sz w:val="28"/>
+          <w:szCs w:val="28"/>
+        </w:rPr>
+        <w:t xml:space="preserve">Un jeune entrepreneur, amoureux de l’art en tout genre, souhaite ouvrir un théâtre dans une petite ville dans laquelle il voit du potentiel. Par souci de gain de temps et de </w:t>
+      </w:r>
+      <w:r>
+        <w:rPr>
+          <w:rFonts w:ascii="Arial" w:hAnsi="Arial" w:cs="Arial"/>
+          <w:sz w:val="28"/>
+          <w:szCs w:val="28"/>
+        </w:rPr>
+        <w:t>moyen</w:t>
+      </w:r>
+      <w:r>
+        <w:rPr>
+          <w:rFonts w:ascii="Arial" w:hAnsi="Arial" w:cs="Arial"/>
+          <w:sz w:val="28"/>
+          <w:szCs w:val="28"/>
+        </w:rPr>
+        <w:t xml:space="preserve">, il nous a contactés afin que nous puissions l’aider dans la </w:t>
+      </w:r>
+      <w:r>
+        <w:rPr>
+          <w:rFonts w:ascii="Arial" w:hAnsi="Arial" w:cs="Arial"/>
+          <w:sz w:val="28"/>
+          <w:szCs w:val="28"/>
+        </w:rPr>
+        <w:t>gestion de son établissement</w:t>
+      </w:r>
+      <w:r>
+        <w:rPr>
+          <w:rFonts w:ascii="Arial" w:hAnsi="Arial" w:cs="Arial"/>
+          <w:sz w:val="28"/>
+          <w:szCs w:val="28"/>
+        </w:rPr>
+        <w:t>, via une solution logicielle.</w:t>
+      </w:r>
+    </w:p>
+    <w:p>
+      <w:pPr>
+        <w:rPr>
+          <w:rFonts w:ascii="Arial" w:hAnsi="Arial" w:cs="Arial"/>
+          <w:sz w:val="28"/>
+          <w:szCs w:val="28"/>
+        </w:rPr>
+      </w:pPr>
+      <w:r>
+        <w:rPr>
+          <w:rFonts w:ascii="Arial" w:hAnsi="Arial" w:cs="Arial"/>
+          <w:sz w:val="28"/>
+          <w:szCs w:val="28"/>
+        </w:rPr>
+        <w:tab/>
+        <w:t>Dans un premier temps, il nous confie que son théâtre n’aura qu’une seule salle mais il espère fortement pouvoir en construire d’autres dans l’avenir. De plus, seulement des films seront diffusés mais il se réserve le droit d’organiser des pièces de théâtre ou autre.</w:t>
+      </w:r>
+    </w:p>
+    <w:p>
+      <w:pPr>
+        <w:rPr>
+          <w:rFonts w:ascii="Arial" w:hAnsi="Arial" w:cs="Arial"/>
+          <w:sz w:val="28"/>
+          <w:szCs w:val="28"/>
+        </w:rPr>
+      </w:pPr>
+      <w:r>
+        <w:rPr>
+          <w:rFonts w:ascii="Arial" w:hAnsi="Arial" w:cs="Arial"/>
+          <w:sz w:val="28"/>
+          <w:szCs w:val="28"/>
+        </w:rPr>
+        <w:tab/>
+        <w:t>Après plusieurs échanges, nous avons défini avec lui ce qu’il aimerait pouvoir faire avec son logiciel :</w:t>
+      </w:r>
+    </w:p>
+    <w:p>
+      <w:pPr>
+        <w:pStyle w:val="Paragraphedeliste"/>
+        <w:numPr>
+          <w:ilvl w:val="0"/>
+          <w:numId w:val="1"/>
+        </w:numPr>
+        <w:rPr>
+          <w:rFonts w:ascii="Arial" w:hAnsi="Arial" w:cs="Arial"/>
+          <w:sz w:val="28"/>
+          <w:szCs w:val="28"/>
+        </w:rPr>
+      </w:pPr>
+      <w:r>
+        <w:rPr>
+          <w:rFonts w:ascii="Arial" w:hAnsi="Arial" w:cs="Arial"/>
+          <w:sz w:val="28"/>
+          <w:szCs w:val="28"/>
+        </w:rPr>
+        <w:t>Gérer s</w:t>
+      </w:r>
+      <w:r>
+        <w:rPr>
+          <w:rFonts w:ascii="Arial" w:hAnsi="Arial" w:cs="Arial"/>
+          <w:sz w:val="28"/>
+          <w:szCs w:val="28"/>
+        </w:rPr>
+        <w:t>es événements</w:t>
+      </w:r>
+    </w:p>
+    <w:p>
+      <w:pPr>
+        <w:pStyle w:val="Paragraphedeliste"/>
+        <w:numPr>
+          <w:ilvl w:val="0"/>
+          <w:numId w:val="1"/>
+        </w:numPr>
+        <w:rPr>
+          <w:rFonts w:ascii="Arial" w:hAnsi="Arial" w:cs="Arial"/>
+          <w:sz w:val="28"/>
+          <w:szCs w:val="28"/>
+        </w:rPr>
+      </w:pPr>
+      <w:r>
+        <w:rPr>
+          <w:rFonts w:ascii="Arial" w:hAnsi="Arial" w:cs="Arial"/>
+          <w:sz w:val="28"/>
+          <w:szCs w:val="28"/>
+        </w:rPr>
+        <w:t>Ajouter de nouveaux types d’événements</w:t>
+      </w:r>
+    </w:p>
+    <w:p>
+      <w:pPr>
+        <w:pStyle w:val="Paragraphedeliste"/>
+        <w:numPr>
+          <w:ilvl w:val="0"/>
+          <w:numId w:val="1"/>
+        </w:numPr>
+        <w:rPr>
+          <w:rFonts w:ascii="Arial" w:hAnsi="Arial" w:cs="Arial"/>
+          <w:sz w:val="28"/>
+          <w:szCs w:val="28"/>
+        </w:rPr>
+      </w:pPr>
+      <w:r>
+        <w:rPr>
+          <w:rFonts w:ascii="Arial" w:hAnsi="Arial" w:cs="Arial"/>
+          <w:sz w:val="28"/>
+          <w:szCs w:val="28"/>
+        </w:rPr>
+        <w:t>Gérer les représentations de ses événements</w:t>
+      </w:r>
+    </w:p>
+    <w:p>
+      <w:pPr>
+        <w:pStyle w:val="Paragraphedeliste"/>
+        <w:numPr>
+          <w:ilvl w:val="0"/>
+          <w:numId w:val="1"/>
+        </w:numPr>
+        <w:rPr>
+          <w:rFonts w:ascii="Arial" w:hAnsi="Arial" w:cs="Arial"/>
+          <w:sz w:val="28"/>
+          <w:szCs w:val="28"/>
+        </w:rPr>
+      </w:pPr>
+      <w:r>
+        <w:rPr>
+          <w:rFonts w:ascii="Arial" w:hAnsi="Arial" w:cs="Arial"/>
+          <w:sz w:val="28"/>
+          <w:szCs w:val="28"/>
+        </w:rPr>
+        <w:t>Gérer les salles</w:t>
+      </w:r>
+    </w:p>
+    <w:p>
+      <w:pPr>
+        <w:rPr>
+          <w:rFonts w:ascii="Arial" w:hAnsi="Arial" w:cs="Arial"/>
+          <w:sz w:val="28"/>
+          <w:szCs w:val="28"/>
+        </w:rPr>
+      </w:pPr>
+      <w:r>
+        <w:rPr>
+          <w:rFonts w:ascii="Arial" w:hAnsi="Arial" w:cs="Arial"/>
+          <w:sz w:val="28"/>
+          <w:szCs w:val="28"/>
+        </w:rPr>
+        <w:br w:type="page"/>
+      </w:r>
+    </w:p>
+    <w:p>
+      <w:pPr>
+        <w:rPr>
+          <w:rFonts w:ascii="Arial" w:hAnsi="Arial" w:cs="Arial"/>
+          <w:sz w:val="28"/>
+          <w:szCs w:val="28"/>
+        </w:rPr>
+      </w:pPr>
+      <w:r>
+        <w:rPr>
+          <w:rFonts w:asciiTheme="majorHAnsi" w:hAnsiTheme="majorHAnsi" w:cs="Arial"/>
+          <w:b/>
+          <w:color w:val="FF0000"/>
+          <w:sz w:val="40"/>
+          <w:szCs w:val="40"/>
+          <w:u w:val="single"/>
+        </w:rPr>
+        <w:lastRenderedPageBreak/>
+        <w:t>Architecture de l’application :</w:t>
+      </w:r>
+    </w:p>
+    <w:p>
+      <w:pPr>
+        <w:rPr>
+          <w:rFonts w:ascii="Arial" w:hAnsi="Arial" w:cs="Arial"/>
+          <w:sz w:val="28"/>
+          <w:szCs w:val="28"/>
+        </w:rPr>
+      </w:pPr>
+    </w:p>
+    <w:p>
+      <w:pPr>
+        <w:rPr>
+          <w:rFonts w:ascii="Arial" w:hAnsi="Arial" w:cs="Arial"/>
+          <w:sz w:val="28"/>
+          <w:szCs w:val="28"/>
+        </w:rPr>
+      </w:pPr>
+      <w:r>
+        <w:rPr>
+          <w:rFonts w:ascii="Arial" w:hAnsi="Arial" w:cs="Arial"/>
+          <w:sz w:val="28"/>
+          <w:szCs w:val="28"/>
+        </w:rPr>
+        <w:br w:type="page"/>
+      </w:r>
+    </w:p>
+    <w:p>
+      <w:pPr>
+        <w:rPr>
+          <w:rFonts w:ascii="Arial" w:hAnsi="Arial" w:cs="Arial"/>
+          <w:color w:val="FF0000"/>
+          <w:sz w:val="28"/>
+          <w:szCs w:val="28"/>
+        </w:rPr>
+      </w:pPr>
+      <w:r>
+        <w:rPr>
+          <w:rFonts w:asciiTheme="majorHAnsi" w:hAnsiTheme="majorHAnsi" w:cs="Arial"/>
+          <w:b/>
+          <w:color w:val="FF0000"/>
+          <w:sz w:val="40"/>
+          <w:szCs w:val="40"/>
+          <w:u w:val="single"/>
+        </w:rPr>
+        <w:lastRenderedPageBreak/>
+        <w:t>Contrôles utilisés :</w:t>
+      </w:r>
+    </w:p>
+    <w:p>
+      <w:pPr>
+        <w:rPr>
+          <w:rFonts w:ascii="Arial" w:hAnsi="Arial" w:cs="Arial"/>
+          <w:color w:val="FF0000"/>
+          <w:sz w:val="28"/>
+          <w:szCs w:val="28"/>
+        </w:rPr>
+      </w:pPr>
+    </w:p>
+    <w:p>
+      <w:pPr>
+        <w:rPr>
+          <w:rFonts w:ascii="Arial" w:hAnsi="Arial" w:cs="Arial"/>
+          <w:color w:val="FF0000"/>
+          <w:sz w:val="28"/>
+          <w:szCs w:val="28"/>
+        </w:rPr>
+      </w:pPr>
+      <w:r>
+        <w:rPr>
+          <w:rFonts w:ascii="Arial" w:hAnsi="Arial" w:cs="Arial"/>
+          <w:color w:val="FF0000"/>
+          <w:sz w:val="28"/>
+          <w:szCs w:val="28"/>
+        </w:rPr>
+        <w:br w:type="page"/>
+      </w:r>
+    </w:p>
+    <w:p>
+      <w:pPr>
+        <w:rPr>
+          <w:rFonts w:ascii="Arial" w:hAnsi="Arial" w:cs="Arial"/>
+          <w:color w:val="FF0000"/>
+          <w:sz w:val="28"/>
+          <w:szCs w:val="28"/>
+        </w:rPr>
+      </w:pPr>
+      <w:r>
+        <w:rPr>
+          <w:rFonts w:asciiTheme="majorHAnsi" w:hAnsiTheme="majorHAnsi" w:cs="Arial"/>
+          <w:b/>
+          <w:color w:val="FF0000"/>
+          <w:sz w:val="40"/>
+          <w:szCs w:val="40"/>
+          <w:u w:val="single"/>
+        </w:rPr>
+        <w:lastRenderedPageBreak/>
+        <w:t>Présentation des spécificités :</w:t>
+      </w:r>
+    </w:p>
+    <w:p>
+      <w:pPr>
+        <w:rPr>
+          <w:rFonts w:ascii="Arial" w:hAnsi="Arial" w:cs="Arial"/>
+          <w:sz w:val="28"/>
+          <w:szCs w:val="28"/>
+        </w:rPr>
+      </w:pPr>
+    </w:p>
+    <w:p>
+      <w:pPr>
+        <w:rPr>
+          <w:rFonts w:ascii="Arial" w:hAnsi="Arial" w:cs="Arial"/>
+          <w:sz w:val="28"/>
+          <w:szCs w:val="28"/>
+        </w:rPr>
+      </w:pPr>
+      <w:r>
+        <w:rPr>
+          <w:rFonts w:ascii="Arial" w:hAnsi="Arial" w:cs="Arial"/>
+          <w:sz w:val="28"/>
+          <w:szCs w:val="28"/>
+        </w:rPr>
+        <w:br w:type="page"/>
+      </w:r>
+    </w:p>
+    <w:p>
+      <w:pPr>
+        <w:rPr>
+          <w:rFonts w:ascii="Arial" w:hAnsi="Arial" w:cs="Arial"/>
+          <w:color w:val="FF0000"/>
+          <w:sz w:val="28"/>
+          <w:szCs w:val="28"/>
+        </w:rPr>
+      </w:pPr>
+      <w:r>
+        <w:rPr>
+          <w:rFonts w:asciiTheme="majorHAnsi" w:hAnsiTheme="majorHAnsi" w:cs="Arial"/>
+          <w:b/>
+          <w:color w:val="FF0000"/>
+          <w:sz w:val="40"/>
+          <w:szCs w:val="40"/>
+          <w:u w:val="single"/>
+        </w:rPr>
+        <w:lastRenderedPageBreak/>
+        <w:t>Screenshots :</w:t>
+      </w:r>
+    </w:p>
+    <w:p>
+      <w:pPr>
+        <w:rPr>
+          <w:rFonts w:ascii="Arial" w:hAnsi="Arial" w:cs="Arial"/>
+          <w:sz w:val="28"/>
+          <w:szCs w:val="28"/>
+        </w:rPr>
+      </w:pPr>
+    </w:p>
     <w:sectPr>
       <w:pgSz w:w="11906" w:h="16838"/>
       <w:pgMar w:top="1417" w:right="1417" w:bottom="1417" w:left="1417" w:header="708" w:footer="708" w:gutter="0"/>
@@ -480,6 +1236,126 @@
     </w:p>
   </w:footnote>
 </w:footnotes>
+</file>
+
+<file path=word/numbering.xml><?xml version="1.0" encoding="utf-8"?>
+<w:numbering xmlns:ve="http://schemas.openxmlformats.org/markup-compatibility/2006" xmlns:o="urn:schemas-microsoft-com:office:office" xmlns:r="http://schemas.openxmlformats.org/officeDocument/2006/relationships" xmlns:m="http://schemas.openxmlformats.org/officeDocument/2006/math" xmlns:v="urn:schemas-microsoft-com:vml" xmlns:wp="http://schemas.openxmlformats.org/drawingml/2006/wordprocessingDrawing" xmlns:w10="urn:schemas-microsoft-com:office:word" xmlns:w="http://schemas.openxmlformats.org/wordprocessingml/2006/main" xmlns:wne="http://schemas.microsoft.com/office/word/2006/wordml">
+  <w:abstractNum w:abstractNumId="0">
+    <w:nsid w:val="067E3172"/>
+    <w:multiLevelType w:val="hybridMultilevel"/>
+    <w:tmpl w:val="E588435E"/>
+    <w:lvl w:ilvl="0" w:tplc="DA4E72C8">
+      <w:numFmt w:val="bullet"/>
+      <w:lvlText w:val="-"/>
+      <w:lvlJc w:val="left"/>
+      <w:pPr>
+        <w:ind w:left="1065" w:hanging="360"/>
+      </w:pPr>
+      <w:rPr>
+        <w:rFonts w:ascii="Cambria" w:eastAsiaTheme="minorHAnsi" w:hAnsi="Cambria" w:cstheme="minorBidi" w:hint="default"/>
+      </w:rPr>
+    </w:lvl>
+    <w:lvl w:ilvl="1" w:tplc="040C0003" w:tentative="1">
+      <w:start w:val="1"/>
+      <w:numFmt w:val="bullet"/>
+      <w:lvlText w:val="o"/>
+      <w:lvlJc w:val="left"/>
+      <w:pPr>
+        <w:ind w:left="1785" w:hanging="360"/>
+      </w:pPr>
+      <w:rPr>
+        <w:rFonts w:ascii="Courier New" w:hAnsi="Courier New" w:cs="Courier New" w:hint="default"/>
+      </w:rPr>
+    </w:lvl>
+    <w:lvl w:ilvl="2" w:tplc="040C0005" w:tentative="1">
+      <w:start w:val="1"/>
+      <w:numFmt w:val="bullet"/>
+      <w:lvlText w:val=""/>
+      <w:lvlJc w:val="left"/>
+      <w:pPr>
+        <w:ind w:left="2505" w:hanging="360"/>
+      </w:pPr>
+      <w:rPr>
+        <w:rFonts w:ascii="Wingdings" w:hAnsi="Wingdings" w:hint="default"/>
+      </w:rPr>
+    </w:lvl>
+    <w:lvl w:ilvl="3" w:tplc="040C0001" w:tentative="1">
+      <w:start w:val="1"/>
+      <w:numFmt w:val="bullet"/>
+      <w:lvlText w:val=""/>
+      <w:lvlJc w:val="left"/>
+      <w:pPr>
+        <w:ind w:left="3225" w:hanging="360"/>
+      </w:pPr>
+      <w:rPr>
+        <w:rFonts w:ascii="Symbol" w:hAnsi="Symbol" w:hint="default"/>
+      </w:rPr>
+    </w:lvl>
+    <w:lvl w:ilvl="4" w:tplc="040C0003" w:tentative="1">
+      <w:start w:val="1"/>
+      <w:numFmt w:val="bullet"/>
+      <w:lvlText w:val="o"/>
+      <w:lvlJc w:val="left"/>
+      <w:pPr>
+        <w:ind w:left="3945" w:hanging="360"/>
+      </w:pPr>
+      <w:rPr>
+        <w:rFonts w:ascii="Courier New" w:hAnsi="Courier New" w:cs="Courier New" w:hint="default"/>
+      </w:rPr>
+    </w:lvl>
+    <w:lvl w:ilvl="5" w:tplc="040C0005" w:tentative="1">
+      <w:start w:val="1"/>
+      <w:numFmt w:val="bullet"/>
+      <w:lvlText w:val=""/>
+      <w:lvlJc w:val="left"/>
+      <w:pPr>
+        <w:ind w:left="4665" w:hanging="360"/>
+      </w:pPr>
+      <w:rPr>
+        <w:rFonts w:ascii="Wingdings" w:hAnsi="Wingdings" w:hint="default"/>
+      </w:rPr>
+    </w:lvl>
+    <w:lvl w:ilvl="6" w:tplc="040C0001" w:tentative="1">
+      <w:start w:val="1"/>
+      <w:numFmt w:val="bullet"/>
+      <w:lvlText w:val=""/>
+      <w:lvlJc w:val="left"/>
+      <w:pPr>
+        <w:ind w:left="5385" w:hanging="360"/>
+      </w:pPr>
+      <w:rPr>
+        <w:rFonts w:ascii="Symbol" w:hAnsi="Symbol" w:hint="default"/>
+      </w:rPr>
+    </w:lvl>
+    <w:lvl w:ilvl="7" w:tplc="040C0003" w:tentative="1">
+      <w:start w:val="1"/>
+      <w:numFmt w:val="bullet"/>
+      <w:lvlText w:val="o"/>
+      <w:lvlJc w:val="left"/>
+      <w:pPr>
+        <w:ind w:left="6105" w:hanging="360"/>
+      </w:pPr>
+      <w:rPr>
+        <w:rFonts w:ascii="Courier New" w:hAnsi="Courier New" w:cs="Courier New" w:hint="default"/>
+      </w:rPr>
+    </w:lvl>
+    <w:lvl w:ilvl="8" w:tplc="040C0005" w:tentative="1">
+      <w:start w:val="1"/>
+      <w:numFmt w:val="bullet"/>
+      <w:lvlText w:val=""/>
+      <w:lvlJc w:val="left"/>
+      <w:pPr>
+        <w:ind w:left="6825" w:hanging="360"/>
+      </w:pPr>
+      <w:rPr>
+        <w:rFonts w:ascii="Wingdings" w:hAnsi="Wingdings" w:hint="default"/>
+      </w:rPr>
+    </w:lvl>
+  </w:abstractNum>
+  <w:num w:numId="1">
+    <w:abstractNumId w:val="0"/>
+  </w:num>
+</w:numbering>
 </file>
 
 <file path=word/styles.xml><?xml version="1.0" encoding="utf-8"?>
@@ -641,6 +1517,7 @@
   <w:style w:type="paragraph" w:default="1" w:styleId="Normal">
     <w:name w:val="Normal"/>
     <w:qFormat/>
+    <w:rsid w:val="000D5708"/>
   </w:style>
   <w:style w:type="character" w:default="1" w:styleId="Policepardfaut">
     <w:name w:val="Default Paragraph Font"/>
@@ -796,6 +1673,17 @@
     <w:uiPriority w:val="99"/>
     <w:semiHidden/>
     <w:rsid w:val="0005672B"/>
+  </w:style>
+  <w:style w:type="paragraph" w:styleId="Paragraphedeliste">
+    <w:name w:val="List Paragraph"/>
+    <w:basedOn w:val="Normal"/>
+    <w:uiPriority w:val="34"/>
+    <w:qFormat/>
+    <w:rsid w:val="006960E5"/>
+    <w:pPr>
+      <w:ind w:left="720"/>
+      <w:contextualSpacing/>
+    </w:pPr>
   </w:style>
 </w:styles>
 </file>
@@ -954,41 +1842,19 @@
         </w:p>
       </w:docPartBody>
     </w:docPart>
-    <w:docPart>
-      <w:docPartPr>
-        <w:name w:val="99B2EAFF207C493F8038AC1EB9AD6712"/>
-        <w:category>
-          <w:name w:val="Général"/>
-          <w:gallery w:val="placeholder"/>
-        </w:category>
-        <w:types>
-          <w:type w:val="bbPlcHdr"/>
-        </w:types>
-        <w:behaviors>
-          <w:behavior w:val="content"/>
-        </w:behaviors>
-        <w:guid w:val="{B3C31DB5-0850-46A7-8BA6-880BC35DAE35}"/>
-      </w:docPartPr>
-      <w:docPartBody>
-        <w:p>
-          <w:pPr>
-            <w:pStyle w:val="99B2EAFF207C493F8038AC1EB9AD6712"/>
-          </w:pPr>
-          <w:r>
-            <w:rPr>
-              <w:color w:val="FFFFFF" w:themeColor="background1"/>
-            </w:rPr>
-            <w:t>[Tapez le nom de la société]</w:t>
-          </w:r>
-        </w:p>
-      </w:docPartBody>
-    </w:docPart>
   </w:docParts>
 </w:glossaryDocument>
 </file>
 
 <file path=word/glossary/fontTable.xml><?xml version="1.0" encoding="utf-8"?>
 <w:fonts xmlns:r="http://schemas.openxmlformats.org/officeDocument/2006/relationships" xmlns:w="http://schemas.openxmlformats.org/wordprocessingml/2006/main">
+  <w:font w:name="Cambria">
+    <w:panose1 w:val="02040503050406030204"/>
+    <w:charset w:val="00"/>
+    <w:family w:val="roman"/>
+    <w:pitch w:val="variable"/>
+    <w:sig w:usb0="E00002FF" w:usb1="400004FF" w:usb2="00000000" w:usb3="00000000" w:csb0="0000019F" w:csb1="00000000"/>
+  </w:font>
   <w:font w:name="Calibri">
     <w:panose1 w:val="020F0502020204030204"/>
     <w:charset w:val="00"/>
@@ -1003,19 +1869,41 @@
     <w:pitch w:val="variable"/>
     <w:sig w:usb0="E0002EFF" w:usb1="C0007843" w:usb2="00000009" w:usb3="00000000" w:csb0="000001FF" w:csb1="00000000"/>
   </w:font>
+  <w:font w:name="Courier New">
+    <w:panose1 w:val="02070309020205020404"/>
+    <w:charset w:val="00"/>
+    <w:family w:val="modern"/>
+    <w:pitch w:val="fixed"/>
+    <w:sig w:usb0="E0002EFF" w:usb1="C0007843" w:usb2="00000009" w:usb3="00000000" w:csb0="000001FF" w:csb1="00000000"/>
+  </w:font>
+  <w:font w:name="Wingdings">
+    <w:panose1 w:val="05000000000000000000"/>
+    <w:charset w:val="02"/>
+    <w:family w:val="auto"/>
+    <w:pitch w:val="variable"/>
+    <w:sig w:usb0="00000000" w:usb1="10000000" w:usb2="00000000" w:usb3="00000000" w:csb0="80000000" w:csb1="00000000"/>
+  </w:font>
+  <w:font w:name="Symbol">
+    <w:panose1 w:val="05050102010706020507"/>
+    <w:charset w:val="02"/>
+    <w:family w:val="roman"/>
+    <w:pitch w:val="variable"/>
+    <w:sig w:usb0="00000000" w:usb1="10000000" w:usb2="00000000" w:usb3="00000000" w:csb0="80000000" w:csb1="00000000"/>
+  </w:font>
   <w:font w:name="Tahoma">
     <w:panose1 w:val="020B0604030504040204"/>
     <w:charset w:val="00"/>
     <w:family w:val="swiss"/>
+    <w:notTrueType/>
     <w:pitch w:val="variable"/>
-    <w:sig w:usb0="E1002EFF" w:usb1="C000605B" w:usb2="00000029" w:usb3="00000000" w:csb0="000101FF" w:csb1="00000000"/>
+    <w:sig w:usb0="00000003" w:usb1="00000000" w:usb2="00000000" w:usb3="00000000" w:csb0="00000001" w:csb1="00000000"/>
   </w:font>
-  <w:font w:name="Cambria">
-    <w:panose1 w:val="02040503050406030204"/>
+  <w:font w:name="Arial">
+    <w:panose1 w:val="020B0604020202020204"/>
     <w:charset w:val="00"/>
-    <w:family w:val="roman"/>
+    <w:family w:val="swiss"/>
     <w:pitch w:val="variable"/>
-    <w:sig w:usb0="E00002FF" w:usb1="400004FF" w:usb2="00000000" w:usb3="00000000" w:csb0="0000019F" w:csb1="00000000"/>
+    <w:sig w:usb0="E0002EFF" w:usb1="C0007843" w:usb2="00000009" w:usb3="00000000" w:csb0="000001FF" w:csb1="00000000"/>
   </w:font>
 </w:fonts>
 </file>
@@ -1032,6 +1920,7 @@
   <w:rsids>
     <w:rsidRoot w:val="00601B9C"/>
     <w:rsid w:val="00601B9C"/>
+    <w:rsid w:val="00D600F4"/>
   </w:rsids>
   <m:mathPr>
     <m:mathFont m:val="Cambria Math"/>
@@ -1212,6 +2101,7 @@
   <w:style w:type="paragraph" w:default="1" w:styleId="Normal">
     <w:name w:val="Normal"/>
     <w:qFormat/>
+    <w:rsid w:val="00D600F4"/>
   </w:style>
   <w:style w:type="character" w:default="1" w:styleId="Policepardfaut">
     <w:name w:val="Default Paragraph Font"/>

</xml_diff>